<commit_message>
New stylesheets from frank krabbes
</commit_message>
<xml_diff>
--- a/static/tests/example/template_en.docx
+++ b/static/tests/example/template_en.docx
@@ -169,152 +169,43 @@
         <w:rPr/>
         <w:t>Images should be embedded in the text and, additionally, need to be transferred as separate files in a graphic format such as TIFF or PNG with a resolution of 300 dpi or higher. Please include the filename of the image directly into your manuscript, introduced with “#IMAGE&lt;Image number&gt;” e.g. #IMAGE1: authorname_guinea_pig.png. In edited volumes, the numbering re-starts in each chapter with number 1, in monographs the figures should be numbered continuously. Each figure must also have an in-text caption that elaborates on it. Please apply the “caption” style to format the image tag and the caption. Please do not forget to insert an image anchor in your text paragraphs (e.g. “see fig. 1”).</w:t>
       </w:r>
-    </w:p>
-    <w:p>
-      <w:pPr>
-        <w:pStyle w:val="Textkrper1"/>
-        <w:rPr/>
-      </w:pPr>
-      <w:r>
-        <w:rPr/>
-      </w:r>
-    </w:p>
-    <w:p>
-      <w:pPr>
-        <w:pStyle w:val="Textkrper1"/>
-        <w:rPr/>
-      </w:pPr>
-      <w:r>
-        <w:rPr/>
-        <w:drawing>
-          <wp:inline distT="0" distB="0" distL="0" distR="0">
-            <wp:extent cx="4074160" cy="2720340"/>
-            <wp:effectExtent l="0" t="0" r="0" b="0"/>
-            <wp:docPr id="1" name="Image1" descr=""/>
-            <wp:cNvGraphicFramePr>
-              <a:graphicFrameLocks xmlns:a="http://schemas.openxmlformats.org/drawingml/2006/main" noChangeAspect="1"/>
-            </wp:cNvGraphicFramePr>
-            <a:graphic xmlns:a="http://schemas.openxmlformats.org/drawingml/2006/main">
-              <a:graphicData uri="http://schemas.openxmlformats.org/drawingml/2006/picture">
-                <pic:pic xmlns:pic="http://schemas.openxmlformats.org/drawingml/2006/picture">
-                  <pic:nvPicPr>
-                    <pic:cNvPr id="1" name="Image1" descr=""/>
-                    <pic:cNvPicPr>
-                      <a:picLocks noChangeAspect="1" noChangeArrowheads="1"/>
-                    </pic:cNvPicPr>
-                  </pic:nvPicPr>
-                  <pic:blipFill>
-                    <a:blip r:embed="rId2"/>
-                    <a:stretch>
-                      <a:fillRect/>
-                    </a:stretch>
-                  </pic:blipFill>
-                  <pic:spPr bwMode="auto">
-                    <a:xfrm>
-                      <a:off x="0" y="0"/>
-                      <a:ext cx="4074160" cy="2720340"/>
-                    </a:xfrm>
-                    <a:prstGeom prst="rect">
-                      <a:avLst/>
-                    </a:prstGeom>
-                  </pic:spPr>
-                </pic:pic>
-              </a:graphicData>
-            </a:graphic>
-          </wp:inline>
-        </w:drawing>
+      <w:r>
+        <w:rPr>
+          <w:lang w:val="en-GB" w:eastAsia="ja-JP"/>
+        </w:rPr>
+        <w:t>Please note: Filenames must include only Latin characters and numbers and may not include spaces. Each filename should start with the name of the author.</w:t>
+      </w:r>
+    </w:p>
+    <w:p>
+      <w:pPr>
+        <w:pStyle w:val="Heading4"/>
+        <w:rPr>
+          <w:lang w:val="en-GB"/>
+        </w:rPr>
+      </w:pPr>
+      <w:r>
+        <w:rPr>
+          <w:lang w:val="en-GB"/>
+        </w:rPr>
+        <w:t>Inserting Tables:</w:t>
       </w:r>
     </w:p>
     <w:p>
       <w:pPr>
         <w:pStyle w:val="Normal"/>
-        <w:spacing w:lineRule="auto" w:line="276" w:before="240" w:after="240"/>
-        <w:rPr>
-          <w:rFonts w:ascii="Arial" w:hAnsi="Arial"/>
-          <w:iCs/>
-          <w:sz w:val="20"/>
-          <w:szCs w:val="20"/>
-          <w:lang w:val="en-US" w:eastAsia="ja-JP"/>
-        </w:rPr>
-      </w:pPr>
-      <w:r>
-        <w:rPr>
-          <w:rFonts w:ascii="Arial" w:hAnsi="Arial"/>
-          <w:iCs/>
-          <w:sz w:val="20"/>
-          <w:szCs w:val="20"/>
-          <w:lang w:val="en-US" w:eastAsia="ja-JP"/>
-        </w:rPr>
-        <w:t>#IMAGE1: authorname_guinea_pig.png</w:t>
-      </w:r>
-    </w:p>
-    <w:p>
-      <w:pPr>
-        <w:pStyle w:val="Caption1"/>
         <w:rPr/>
       </w:pPr>
       <w:r>
         <w:rPr>
           <w:lang w:val="en-GB"/>
         </w:rPr>
-        <w:t>#CAPTION</w:t>
-      </w:r>
-      <w:r>
-        <w:rPr/>
-        <w:t>: Figure 1: A Guinea Pig Called Jane (Reed 2009/CC-BY-SA 2.0)</w:t>
+        <w:t>Tables may be inserted directly into the text, using the table function, as shown here:</w:t>
       </w:r>
     </w:p>
     <w:p>
       <w:pPr>
         <w:pStyle w:val="Normal"/>
-        <w:snapToGrid w:val="false"/>
-        <w:spacing w:lineRule="atLeast" w:line="360" w:before="0" w:after="0"/>
-        <w:contextualSpacing/>
-        <w:rPr>
-          <w:lang w:val="en-US" w:eastAsia="ja-JP"/>
-        </w:rPr>
-      </w:pPr>
-      <w:r>
-        <w:rPr>
-          <w:lang w:val="en-GB" w:eastAsia="ja-JP"/>
-        </w:rPr>
-        <w:t>Please note: Filenames must include only Latin characters and numbers and may not include spaces. Each filename should start with the name of the author.</w:t>
-      </w:r>
-    </w:p>
-    <w:p>
-      <w:pPr>
-        <w:pStyle w:val="Heading4"/>
-        <w:rPr>
-          <w:lang w:val="en-GB"/>
-        </w:rPr>
-      </w:pPr>
-      <w:r>
-        <w:rPr>
-          <w:lang w:val="en-GB"/>
-        </w:rPr>
-        <w:t>Inserting Tables:</w:t>
-      </w:r>
-    </w:p>
-    <w:p>
-      <w:pPr>
-        <w:pStyle w:val="Normal"/>
-        <w:rPr>
-          <w:lang w:val="en-GB"/>
-        </w:rPr>
-      </w:pPr>
-      <w:r>
-        <w:rPr>
-          <w:lang w:val="en-GB"/>
-        </w:rPr>
-        <w:t>Tables may be inserted directly into the text, using the table function, as shown here:</w:t>
-      </w:r>
-    </w:p>
-    <w:p>
-      <w:pPr>
-        <w:pStyle w:val="Caption1"/>
-        <w:rPr>
-          <w:lang w:val="en-GB"/>
-        </w:rPr>
+        <w:rPr/>
       </w:pPr>
       <w:r>
         <w:rPr>
@@ -474,8 +365,8 @@
       </w:r>
     </w:p>
     <w:sectPr>
-      <w:headerReference w:type="default" r:id="rId3"/>
-      <w:footerReference w:type="default" r:id="rId4"/>
+      <w:headerReference w:type="default" r:id="rId2"/>
+      <w:footerReference w:type="default" r:id="rId3"/>
       <w:footnotePr>
         <w:numFmt w:val="decimal"/>
       </w:footnotePr>
@@ -1852,6 +1743,13 @@
       <w:rFonts w:cs="Symbol"/>
     </w:rPr>
   </w:style>
+  <w:style w:type="character" w:styleId="ListLabel46">
+    <w:name w:val="ListLabel 46"/>
+    <w:qFormat/>
+    <w:rPr>
+      <w:rFonts w:cs="Symbol"/>
+    </w:rPr>
+  </w:style>
   <w:style w:type="paragraph" w:styleId="Heading" w:customStyle="1">
     <w:name w:val="Heading"/>
     <w:basedOn w:val="Normal"/>
@@ -1877,13 +1775,16 @@
   </w:style>
   <w:style w:type="paragraph" w:styleId="List">
     <w:name w:val="List"/>
+    <w:basedOn w:val="Normal"/>
     <w:qFormat/>
     <w:pPr>
       <w:widowControl w:val="false"/>
-    </w:pPr>
-    <w:rPr>
-      <w:rFonts w:cs="FreeSans" w:ascii="Calibri" w:hAnsi="Calibri" w:eastAsia="SimSun"/>
-      <w:color w:val="auto"/>
+      <w:bidi w:val="0"/>
+      <w:jc w:val="left"/>
+    </w:pPr>
+    <w:rPr>
+      <w:rFonts w:ascii="Calibri" w:hAnsi="Calibri" w:eastAsia="SimSun" w:cs="FreeSans"/>
+      <w:color w:val="00000A"/>
       <w:sz w:val="24"/>
       <w:szCs w:val="20"/>
       <w:lang w:val="de-DE" w:eastAsia="de-DE" w:bidi="ar-SA"/>

</xml_diff>